<commit_message>
added code examples to NIO. started concurrency
</commit_message>
<xml_diff>
--- a/3 step/Пакет java.nio..docx
+++ b/3 step/Пакет java.nio..docx
@@ -3306,6 +3306,134 @@
           <w:b/>
           <w:sz w:val="28"/>
           <w:szCs w:val="28"/>
+        </w:rPr>
+        <w:t>Примеры чтения и записи с помощью каналов и буферов</w:t>
+      </w:r>
+    </w:p>
+    <w:p>
+      <w:pPr>
+        <w:rPr>
+          <w:rFonts w:ascii="Times New Roman" w:hAnsi="Times New Roman" w:cs="Times New Roman"/>
+          <w:b/>
+          <w:sz w:val="28"/>
+          <w:szCs w:val="28"/>
+        </w:rPr>
+      </w:pPr>
+      <w:r>
+        <w:rPr>
+          <w:noProof/>
+        </w:rPr>
+        <w:drawing>
+          <wp:inline distT="0" distB="0" distL="0" distR="0" wp14:anchorId="48FF8793" wp14:editId="2B4D645A">
+            <wp:extent cx="5940425" cy="2446020"/>
+            <wp:effectExtent l="0" t="0" r="3175" b="0"/>
+            <wp:docPr id="5" name="Рисунок 5"/>
+            <wp:cNvGraphicFramePr>
+              <a:graphicFrameLocks xmlns:a="http://schemas.openxmlformats.org/drawingml/2006/main" noChangeAspect="1"/>
+            </wp:cNvGraphicFramePr>
+            <a:graphic xmlns:a="http://schemas.openxmlformats.org/drawingml/2006/main">
+              <a:graphicData uri="http://schemas.openxmlformats.org/drawingml/2006/picture">
+                <pic:pic xmlns:pic="http://schemas.openxmlformats.org/drawingml/2006/picture">
+                  <pic:nvPicPr>
+                    <pic:cNvPr id="1" name=""/>
+                    <pic:cNvPicPr/>
+                  </pic:nvPicPr>
+                  <pic:blipFill>
+                    <a:blip r:embed="rId7"/>
+                    <a:stretch>
+                      <a:fillRect/>
+                    </a:stretch>
+                  </pic:blipFill>
+                  <pic:spPr>
+                    <a:xfrm>
+                      <a:off x="0" y="0"/>
+                      <a:ext cx="5940425" cy="2446020"/>
+                    </a:xfrm>
+                    <a:prstGeom prst="rect">
+                      <a:avLst/>
+                    </a:prstGeom>
+                  </pic:spPr>
+                </pic:pic>
+              </a:graphicData>
+            </a:graphic>
+          </wp:inline>
+        </w:drawing>
+      </w:r>
+    </w:p>
+    <w:p>
+      <w:pPr>
+        <w:rPr>
+          <w:rFonts w:ascii="Times New Roman" w:hAnsi="Times New Roman" w:cs="Times New Roman"/>
+          <w:b/>
+          <w:sz w:val="28"/>
+          <w:szCs w:val="28"/>
+        </w:rPr>
+      </w:pPr>
+      <w:r>
+        <w:rPr>
+          <w:noProof/>
+        </w:rPr>
+        <w:drawing>
+          <wp:inline distT="0" distB="0" distL="0" distR="0" wp14:anchorId="5CD3A928" wp14:editId="6FAC1CE8">
+            <wp:extent cx="5940425" cy="2698115"/>
+            <wp:effectExtent l="0" t="0" r="3175" b="6985"/>
+            <wp:docPr id="4" name="Рисунок 4"/>
+            <wp:cNvGraphicFramePr>
+              <a:graphicFrameLocks xmlns:a="http://schemas.openxmlformats.org/drawingml/2006/main" noChangeAspect="1"/>
+            </wp:cNvGraphicFramePr>
+            <a:graphic xmlns:a="http://schemas.openxmlformats.org/drawingml/2006/main">
+              <a:graphicData uri="http://schemas.openxmlformats.org/drawingml/2006/picture">
+                <pic:pic xmlns:pic="http://schemas.openxmlformats.org/drawingml/2006/picture">
+                  <pic:nvPicPr>
+                    <pic:cNvPr id="1" name=""/>
+                    <pic:cNvPicPr/>
+                  </pic:nvPicPr>
+                  <pic:blipFill>
+                    <a:blip r:embed="rId8"/>
+                    <a:stretch>
+                      <a:fillRect/>
+                    </a:stretch>
+                  </pic:blipFill>
+                  <pic:spPr>
+                    <a:xfrm>
+                      <a:off x="0" y="0"/>
+                      <a:ext cx="5940425" cy="2698115"/>
+                    </a:xfrm>
+                    <a:prstGeom prst="rect">
+                      <a:avLst/>
+                    </a:prstGeom>
+                  </pic:spPr>
+                </pic:pic>
+              </a:graphicData>
+            </a:graphic>
+          </wp:inline>
+        </w:drawing>
+      </w:r>
+    </w:p>
+    <w:p>
+      <w:pPr>
+        <w:rPr>
+          <w:rFonts w:ascii="Times New Roman" w:hAnsi="Times New Roman" w:cs="Times New Roman"/>
+          <w:sz w:val="28"/>
+          <w:szCs w:val="28"/>
+        </w:rPr>
+      </w:pPr>
+    </w:p>
+    <w:p>
+      <w:pPr>
+        <w:rPr>
+          <w:rFonts w:ascii="Times New Roman" w:hAnsi="Times New Roman" w:cs="Times New Roman"/>
+          <w:b/>
+          <w:sz w:val="28"/>
+          <w:szCs w:val="28"/>
+        </w:rPr>
+      </w:pPr>
+      <w:r>
+        <w:rPr>
+          <w:rFonts w:ascii="Times New Roman" w:hAnsi="Times New Roman" w:cs="Times New Roman"/>
+          <w:b/>
+          <w:sz w:val="28"/>
+          <w:szCs w:val="28"/>
           <w:lang w:val="en-US"/>
         </w:rPr>
         <w:t>PATH</w:t>
@@ -3325,6 +3453,7 @@
           <w:sz w:val="28"/>
           <w:szCs w:val="28"/>
         </w:rPr>
+        <w:lastRenderedPageBreak/>
         <w:t xml:space="preserve">Интерфейс </w:t>
       </w:r>
       <w:r>
@@ -4619,7 +4748,6 @@
           <w:szCs w:val="28"/>
           <w:lang w:val="en-US"/>
         </w:rPr>
-        <w:lastRenderedPageBreak/>
         <w:t>Files</w:t>
       </w:r>
       <w:r>
@@ -5459,6 +5587,7 @@
           <w:szCs w:val="28"/>
           <w:lang w:val="en-US"/>
         </w:rPr>
+        <w:lastRenderedPageBreak/>
         <w:t>isDirectory</w:t>
       </w:r>
       <w:proofErr w:type="spellEnd"/>
@@ -7476,7 +7605,6 @@
           <w:szCs w:val="28"/>
           <w:lang w:val="en-US"/>
         </w:rPr>
-        <w:lastRenderedPageBreak/>
         <w:t>Paths</w:t>
       </w:r>
       <w:r>
@@ -7950,6 +8078,7 @@
           <w:szCs w:val="28"/>
           <w:lang w:val="en-US"/>
         </w:rPr>
+        <w:lastRenderedPageBreak/>
         <w:t>OpenOption</w:t>
       </w:r>
       <w:proofErr w:type="spellEnd"/>
@@ -8808,7 +8937,6 @@
           <w:szCs w:val="28"/>
           <w:lang w:val="en-US"/>
         </w:rPr>
-        <w:lastRenderedPageBreak/>
         <w:t>Selector.open</w:t>
       </w:r>
       <w:proofErr w:type="spellEnd"/>
@@ -10255,80 +10383,129 @@
           <w:szCs w:val="28"/>
           <w:lang w:val="en-US"/>
         </w:rPr>
+        <w:t>key</w:t>
+      </w:r>
+      <w:r>
+        <w:rPr>
+          <w:rFonts w:ascii="Times New Roman" w:hAnsi="Times New Roman" w:cs="Times New Roman"/>
+          <w:b/>
+          <w:sz w:val="28"/>
+          <w:szCs w:val="28"/>
+        </w:rPr>
+        <w:t>.</w:t>
+      </w:r>
+      <w:r>
+        <w:rPr>
+          <w:rFonts w:ascii="Times New Roman" w:hAnsi="Times New Roman" w:cs="Times New Roman"/>
+          <w:b/>
+          <w:sz w:val="28"/>
+          <w:szCs w:val="28"/>
+          <w:lang w:val="en-US"/>
+        </w:rPr>
+        <w:t>attach</w:t>
+      </w:r>
+      <w:proofErr w:type="gramEnd"/>
+      <w:r>
+        <w:rPr>
+          <w:rFonts w:ascii="Times New Roman" w:hAnsi="Times New Roman" w:cs="Times New Roman"/>
+          <w:b/>
+          <w:sz w:val="28"/>
+          <w:szCs w:val="28"/>
+        </w:rPr>
+        <w:t>(</w:t>
+      </w:r>
+      <w:r>
+        <w:rPr>
+          <w:rFonts w:ascii="Times New Roman" w:hAnsi="Times New Roman" w:cs="Times New Roman"/>
+          <w:b/>
+          <w:sz w:val="28"/>
+          <w:szCs w:val="28"/>
+          <w:lang w:val="en-US"/>
+        </w:rPr>
+        <w:t>Object</w:t>
+      </w:r>
+      <w:r>
+        <w:rPr>
+          <w:rFonts w:ascii="Times New Roman" w:hAnsi="Times New Roman" w:cs="Times New Roman"/>
+          <w:b/>
+          <w:sz w:val="28"/>
+          <w:szCs w:val="28"/>
+        </w:rPr>
+        <w:t xml:space="preserve">) – </w:t>
+      </w:r>
+      <w:r>
+        <w:rPr>
+          <w:rFonts w:ascii="Times New Roman" w:hAnsi="Times New Roman" w:cs="Times New Roman"/>
+          <w:sz w:val="28"/>
+          <w:szCs w:val="28"/>
+        </w:rPr>
+        <w:t>прикрепить</w:t>
+      </w:r>
+      <w:r>
+        <w:rPr>
+          <w:rFonts w:ascii="Times New Roman" w:hAnsi="Times New Roman" w:cs="Times New Roman"/>
+          <w:sz w:val="28"/>
+          <w:szCs w:val="28"/>
+        </w:rPr>
+        <w:t xml:space="preserve"> </w:t>
+      </w:r>
+      <w:r>
+        <w:rPr>
+          <w:rFonts w:ascii="Times New Roman" w:hAnsi="Times New Roman" w:cs="Times New Roman"/>
+          <w:sz w:val="28"/>
+          <w:szCs w:val="28"/>
+        </w:rPr>
+        <w:t>объект к ключу выбора (Это может быть какой-нибудь идентификатор или еще что-то)</w:t>
+      </w:r>
+    </w:p>
+    <w:p>
+      <w:pPr>
+        <w:rPr>
+          <w:rFonts w:ascii="Times New Roman" w:hAnsi="Times New Roman" w:cs="Times New Roman"/>
+          <w:sz w:val="28"/>
+          <w:szCs w:val="28"/>
+        </w:rPr>
+      </w:pPr>
+      <w:r>
+        <w:rPr>
+          <w:noProof/>
+        </w:rPr>
         <w:lastRenderedPageBreak/>
-        <w:t>key</w:t>
-      </w:r>
-      <w:r>
-        <w:rPr>
-          <w:rFonts w:ascii="Times New Roman" w:hAnsi="Times New Roman" w:cs="Times New Roman"/>
-          <w:b/>
-          <w:sz w:val="28"/>
-          <w:szCs w:val="28"/>
-        </w:rPr>
-        <w:t>.</w:t>
-      </w:r>
-      <w:r>
-        <w:rPr>
-          <w:rFonts w:ascii="Times New Roman" w:hAnsi="Times New Roman" w:cs="Times New Roman"/>
-          <w:b/>
-          <w:sz w:val="28"/>
-          <w:szCs w:val="28"/>
-          <w:lang w:val="en-US"/>
-        </w:rPr>
-        <w:t>attach</w:t>
-      </w:r>
-      <w:proofErr w:type="gramEnd"/>
-      <w:r>
-        <w:rPr>
-          <w:rFonts w:ascii="Times New Roman" w:hAnsi="Times New Roman" w:cs="Times New Roman"/>
-          <w:b/>
-          <w:sz w:val="28"/>
-          <w:szCs w:val="28"/>
-        </w:rPr>
-        <w:t>(</w:t>
-      </w:r>
-      <w:r>
-        <w:rPr>
-          <w:rFonts w:ascii="Times New Roman" w:hAnsi="Times New Roman" w:cs="Times New Roman"/>
-          <w:b/>
-          <w:sz w:val="28"/>
-          <w:szCs w:val="28"/>
-          <w:lang w:val="en-US"/>
-        </w:rPr>
-        <w:t>Object</w:t>
-      </w:r>
-      <w:r>
-        <w:rPr>
-          <w:rFonts w:ascii="Times New Roman" w:hAnsi="Times New Roman" w:cs="Times New Roman"/>
-          <w:b/>
-          <w:sz w:val="28"/>
-          <w:szCs w:val="28"/>
-        </w:rPr>
-        <w:t xml:space="preserve">) – </w:t>
-      </w:r>
-      <w:r>
-        <w:rPr>
-          <w:rFonts w:ascii="Times New Roman" w:hAnsi="Times New Roman" w:cs="Times New Roman"/>
-          <w:sz w:val="28"/>
-          <w:szCs w:val="28"/>
-        </w:rPr>
-        <w:t>прикрепить</w:t>
-      </w:r>
-      <w:r>
-        <w:rPr>
-          <w:rFonts w:ascii="Times New Roman" w:hAnsi="Times New Roman" w:cs="Times New Roman"/>
-          <w:sz w:val="28"/>
-          <w:szCs w:val="28"/>
-        </w:rPr>
-        <w:t xml:space="preserve"> </w:t>
-      </w:r>
-      <w:r>
-        <w:rPr>
-          <w:rFonts w:ascii="Times New Roman" w:hAnsi="Times New Roman" w:cs="Times New Roman"/>
-          <w:sz w:val="28"/>
-          <w:szCs w:val="28"/>
-        </w:rPr>
-        <w:t>объект к ключу выбора (Это может быть какой-нибудь идентификатор или еще что-то)</w:t>
+        <w:drawing>
+          <wp:inline distT="0" distB="0" distL="0" distR="0" wp14:anchorId="48EF3E29" wp14:editId="4A9D9F33">
+            <wp:extent cx="5940425" cy="3733800"/>
+            <wp:effectExtent l="0" t="0" r="3175" b="0"/>
+            <wp:docPr id="6" name="Рисунок 6"/>
+            <wp:cNvGraphicFramePr>
+              <a:graphicFrameLocks xmlns:a="http://schemas.openxmlformats.org/drawingml/2006/main" noChangeAspect="1"/>
+            </wp:cNvGraphicFramePr>
+            <a:graphic xmlns:a="http://schemas.openxmlformats.org/drawingml/2006/main">
+              <a:graphicData uri="http://schemas.openxmlformats.org/drawingml/2006/picture">
+                <pic:pic xmlns:pic="http://schemas.openxmlformats.org/drawingml/2006/picture">
+                  <pic:nvPicPr>
+                    <pic:cNvPr id="1" name=""/>
+                    <pic:cNvPicPr/>
+                  </pic:nvPicPr>
+                  <pic:blipFill>
+                    <a:blip r:embed="rId9"/>
+                    <a:stretch>
+                      <a:fillRect/>
+                    </a:stretch>
+                  </pic:blipFill>
+                  <pic:spPr>
+                    <a:xfrm>
+                      <a:off x="0" y="0"/>
+                      <a:ext cx="5940425" cy="3733800"/>
+                    </a:xfrm>
+                    <a:prstGeom prst="rect">
+                      <a:avLst/>
+                    </a:prstGeom>
+                  </pic:spPr>
+                </pic:pic>
+              </a:graphicData>
+            </a:graphic>
+          </wp:inline>
+        </w:drawing>
       </w:r>
     </w:p>
     <w:p>
@@ -11323,6 +11500,7 @@
           <w:szCs w:val="28"/>
           <w:lang w:val="en-US"/>
         </w:rPr>
+        <w:lastRenderedPageBreak/>
         <w:t>TERMINATE –</w:t>
       </w:r>
       <w:r>
@@ -11356,7 +11534,6 @@
         <w:rPr>
           <w:noProof/>
         </w:rPr>
-        <w:lastRenderedPageBreak/>
         <w:drawing>
           <wp:inline distT="0" distB="0" distL="0" distR="0" wp14:anchorId="140ADF1D" wp14:editId="59E37528">
             <wp:extent cx="5940425" cy="3062605"/>
@@ -11373,7 +11550,7 @@
                     <pic:cNvPicPr/>
                   </pic:nvPicPr>
                   <pic:blipFill>
-                    <a:blip r:embed="rId7"/>
+                    <a:blip r:embed="rId10"/>
                     <a:stretch>
                       <a:fillRect/>
                     </a:stretch>
@@ -11411,7 +11588,6 @@
           <w:b/>
           <w:sz w:val="28"/>
           <w:szCs w:val="28"/>
-          <w:lang w:val="en-US"/>
         </w:rPr>
       </w:pPr>
       <w:r>
@@ -12085,6 +12261,7 @@
           <w:szCs w:val="28"/>
           <w:lang w:val="en-US"/>
         </w:rPr>
+        <w:lastRenderedPageBreak/>
         <w:t>WatchKey</w:t>
       </w:r>
       <w:proofErr w:type="spellEnd"/>
@@ -12249,7 +12426,6 @@
           <w:szCs w:val="28"/>
           <w:lang w:val="en-US"/>
         </w:rPr>
-        <w:lastRenderedPageBreak/>
         <w:t>null</w:t>
       </w:r>
       <w:r>
@@ -12591,6 +12767,7 @@
           <w:szCs w:val="28"/>
         </w:rPr>
       </w:pPr>
+      <w:bookmarkStart w:id="1" w:name="_GoBack"/>
       <w:r>
         <w:rPr>
           <w:noProof/>
@@ -12611,7 +12788,7 @@
                     <pic:cNvPicPr/>
                   </pic:nvPicPr>
                   <pic:blipFill>
-                    <a:blip r:embed="rId8"/>
+                    <a:blip r:embed="rId11"/>
                     <a:stretch>
                       <a:fillRect/>
                     </a:stretch>
@@ -12631,7 +12808,6 @@
           </wp:inline>
         </w:drawing>
       </w:r>
-      <w:bookmarkStart w:id="1" w:name="_GoBack"/>
       <w:bookmarkEnd w:id="1"/>
     </w:p>
     <w:sectPr>
@@ -14790,6 +14966,7 @@
   <w:style w:type="character" w:default="1" w:styleId="a0">
     <w:name w:val="Default Paragraph Font"/>
     <w:uiPriority w:val="1"/>
+    <w:semiHidden/>
     <w:unhideWhenUsed/>
   </w:style>
   <w:style w:type="table" w:default="1" w:styleId="a1">
@@ -15177,7 +15354,7 @@
 </file>
 
 <file path=customXml/itemProps1.xml><?xml version="1.0" encoding="utf-8"?>
-<ds:datastoreItem xmlns:ds="http://schemas.openxmlformats.org/officeDocument/2006/customXml" ds:itemID="{1400C36A-E86D-46ED-92CE-861D2EEC26B0}">
+<ds:datastoreItem xmlns:ds="http://schemas.openxmlformats.org/officeDocument/2006/customXml" ds:itemID="{E7AFB613-6676-427E-A81D-F3CF1ED57201}">
   <ds:schemaRefs>
     <ds:schemaRef ds:uri="http://schemas.openxmlformats.org/officeDocument/2006/bibliography"/>
   </ds:schemaRefs>

</xml_diff>